<commit_message>
fix numberFormat in docx
</commit_message>
<xml_diff>
--- a/uploads/files/create_company/2tv/create_company_2tv_mau_dieu_le_CTTNHH2TVTLDNSD.docx
+++ b/uploads/files/create_company/2tv/create_company_2tv_mau_dieu_le_CTTNHH2TVTLDNSD.docx
@@ -2384,7 +2384,31 @@
           <w:bCs/>
           <w:lang w:val="vi-VN"/>
         </w:rPr>
-        <w:t>1. Vốn điều lệ của công ty là: {create_company_approve_base_val_num} đồng (Ghi bằng chữ: {create_company_approve_base_val_char} đồng), trong đó bao gồm:</w:t>
+        <w:t>1. Vốn điều lệ của công ty là: {</w:t>
+      </w:r>
+      <w:r>
+        <w:rPr>
+          <w:rFonts w:ascii="Times New Roman" w:hAnsi="Times New Roman" w:cs="Times New Roman" w:hint="cs"/>
+          <w:bCs/>
+          <w:lang w:val="vi-VN"/>
+        </w:rPr>
+        <w:t xml:space="preserve">create_company_approve_base_val_num | </w:t>
+      </w:r>
+      <w:r>
+        <w:rPr>
+          <w:rFonts w:ascii="Times New Roman" w:hAnsi="Times New Roman" w:cs="Times New Roman" w:hint="cs"/>
+          <w:bCs/>
+          <w:lang w:val="vi-VN"/>
+        </w:rPr>
+        <w:t>formatNumber:‘.’</w:t>
+      </w:r>
+      <w:r>
+        <w:rPr>
+          <w:rFonts w:ascii="Times New Roman" w:hAnsi="Times New Roman" w:cs="Times New Roman" w:hint="cs"/>
+          <w:bCs/>
+          <w:lang w:val="vi-VN"/>
+        </w:rPr>
+        <w:t>} đồng (Ghi bằng chữ: {create_company_approve_base_val_char} đồng), trong đó bao gồm:</w:t>
       </w:r>
     </w:p>
     <w:p>
@@ -2403,7 +2427,28 @@
           <w:rFonts w:ascii="Times New Roman" w:hAnsi="Times New Roman" w:cs="Times New Roman" w:hint="cs"/>
           <w:lang w:val="vi-VN"/>
         </w:rPr>
-        <w:t>- Tiền Việt Nam: {create_company_approve_base_val_num} đồng (Ghi bằng chữ: {create_company_approve_base_val_char} đồng)</w:t>
+        <w:t>- Tiền Việt Nam: {</w:t>
+      </w:r>
+      <w:r>
+        <w:rPr>
+          <w:rFonts w:ascii="Times New Roman" w:hAnsi="Times New Roman" w:cs="Times New Roman" w:hint="cs"/>
+          <w:lang w:val="vi-VN"/>
+        </w:rPr>
+        <w:t xml:space="preserve">create_company_approve_base_val_num | </w:t>
+      </w:r>
+      <w:r>
+        <w:rPr>
+          <w:rFonts w:ascii="Times New Roman" w:hAnsi="Times New Roman" w:cs="Times New Roman" w:hint="cs"/>
+          <w:lang w:val="vi-VN"/>
+        </w:rPr>
+        <w:t>formatNumber:‘.’</w:t>
+      </w:r>
+      <w:r>
+        <w:rPr>
+          <w:rFonts w:ascii="Times New Roman" w:hAnsi="Times New Roman" w:cs="Times New Roman" w:hint="cs"/>
+          <w:lang w:val="vi-VN"/>
+        </w:rPr>
+        <w:t>} đồng (Ghi bằng chữ: {create_company_approve_base_val_char} đồng)</w:t>
       </w:r>
     </w:p>
     <w:p>
@@ -3209,7 +3254,47 @@
                 <w:sz w:val="22"/>
                 <w:szCs w:val="22"/>
               </w:rPr>
-              <w:t>capital}</w:t>
+              <w:t>capital</w:t>
+            </w:r>
+            <w:r>
+              <w:rPr>
+                <w:rFonts w:ascii="Times New Roman" w:eastAsia="Calibri" w:hAnsi="Times New Roman" w:cs="Times New Roman"/>
+                <w:bCs/>
+                <w:spacing w:val="-20"/>
+                <w:sz w:val="22"/>
+                <w:szCs w:val="22"/>
+              </w:rPr>
+              <w:t xml:space="preserve"> </w:t>
+            </w:r>
+            <w:r>
+              <w:rPr>
+                <w:rFonts w:ascii="Times New Roman" w:eastAsia="Calibri" w:hAnsi="Times New Roman" w:cs="Times New Roman"/>
+                <w:bCs/>
+                <w:spacing w:val="-20"/>
+                <w:sz w:val="22"/>
+                <w:szCs w:val="22"/>
+              </w:rPr>
+              <w:t xml:space="preserve">| </w:t>
+            </w:r>
+            <w:r>
+              <w:rPr>
+                <w:rFonts w:ascii="Times New Roman" w:eastAsia="Calibri" w:hAnsi="Times New Roman" w:cs="Times New Roman"/>
+                <w:bCs/>
+                <w:spacing w:val="-20"/>
+                <w:sz w:val="22"/>
+                <w:szCs w:val="22"/>
+              </w:rPr>
+              <w:t>formatNumber:‘.’</w:t>
+            </w:r>
+            <w:r>
+              <w:rPr>
+                <w:rFonts w:ascii="Times New Roman" w:eastAsia="Calibri" w:hAnsi="Times New Roman" w:cs="Times New Roman" w:hint="cs"/>
+                <w:bCs/>
+                <w:spacing w:val="-20"/>
+                <w:sz w:val="22"/>
+                <w:szCs w:val="22"/>
+              </w:rPr>
+              <w:t>}</w:t>
             </w:r>
           </w:p>
         </w:tc>
@@ -3269,7 +3354,16 @@
                 <w:sz w:val="22"/>
                 <w:szCs w:val="22"/>
               </w:rPr>
-              <w:t>create_company_approve_base_val_num</w:t>
+              <w:t>create_company_approve_base_val_nu</w:t>
+            </w:r>
+            <w:r>
+              <w:rPr>
+                <w:rFonts w:ascii="Times New Roman" w:hAnsi="Times New Roman" w:cs="Times New Roman"/>
+                <w:bCs/>
+                <w:sz w:val="22"/>
+                <w:szCs w:val="22"/>
+              </w:rPr>
+              <w:t>m</w:t>
             </w:r>
             <w:r>
               <w:rPr>
@@ -9567,7 +9661,6 @@
           <w:bCs/>
           <w:color w:val="7030A0"/>
         </w:rPr>
-        <w:lastRenderedPageBreak/>
         <w:t>{/}{/}</w:t>
       </w:r>
       <w:r>
@@ -10642,7 +10735,6 @@
                 <w:b/>
                 <w:bCs/>
               </w:rPr>
-              <w:lastRenderedPageBreak/>
               <w:t>Đại diện theo pháp luật</w:t>
             </w:r>
           </w:p>
@@ -11460,6 +11552,7 @@
           <w:bCs/>
           <w:color w:val="7030A0"/>
         </w:rPr>
+        <w:lastRenderedPageBreak/>
         <w:t>{/}{/}</w:t>
       </w:r>
       <w:r>
@@ -13239,7 +13332,15 @@
                 <w:b/>
                 <w:bCs/>
               </w:rPr>
-              <w:t>{create_company_approve_origin_person[1].name}</w:t>
+              <w:t>{create_company_approve_origin_person[1].n</w:t>
+            </w:r>
+            <w:r>
+              <w:rPr>
+                <w:b/>
+                <w:bCs/>
+              </w:rPr>
+              <w:lastRenderedPageBreak/>
+              <w:t>ame}</w:t>
             </w:r>
           </w:p>
         </w:tc>
@@ -13301,7 +13402,15 @@
                 <w:b/>
                 <w:bCs/>
               </w:rPr>
-              <w:t>{create_company_approve_origin_person[2].name}</w:t>
+              <w:t>{create_company_approve_origin_person[2].n</w:t>
+            </w:r>
+            <w:r>
+              <w:rPr>
+                <w:b/>
+                <w:bCs/>
+              </w:rPr>
+              <w:lastRenderedPageBreak/>
+              <w:t>ame}</w:t>
             </w:r>
           </w:p>
         </w:tc>
@@ -13363,7 +13472,15 @@
                 <w:b/>
                 <w:bCs/>
               </w:rPr>
-              <w:t>{create_company_approve_origin_person[3].name}</w:t>
+              <w:t>{create_company_approve_origin_person[3].n</w:t>
+            </w:r>
+            <w:r>
+              <w:rPr>
+                <w:b/>
+                <w:bCs/>
+              </w:rPr>
+              <w:lastRenderedPageBreak/>
+              <w:t>ame}</w:t>
             </w:r>
           </w:p>
         </w:tc>
@@ -13385,6 +13502,7 @@
           <w:bCs/>
           <w:color w:val="7030A0"/>
         </w:rPr>
+        <w:lastRenderedPageBreak/>
         <w:t>{/}{/}</w:t>
       </w:r>
       <w:r>
@@ -14327,6 +14445,7 @@
                 <w:b/>
                 <w:bCs/>
               </w:rPr>
+              <w:lastRenderedPageBreak/>
               <w:t>{create_company_approve_origin_person[0].name}</w:t>
             </w:r>
           </w:p>
@@ -14389,6 +14508,7 @@
                 <w:b/>
                 <w:bCs/>
               </w:rPr>
+              <w:lastRenderedPageBreak/>
               <w:t>{create_company_approve_origin_person[1].name}</w:t>
             </w:r>
           </w:p>

</xml_diff>